<commit_message>
Modify Receiver Determination and RD template
</commit_message>
<xml_diff>
--- a/resources/template/domGroup/RD.docx
+++ b/resources/template/domGroup/RD.docx
@@ -5,23 +5,184 @@
     <w:p>
       <w:pPr>
         <w:pStyle w:val="Heading2"/>
+        <w:numPr>
+          <w:ilvl w:val="1"/>
+          <w:numId w:val="1"/>
+        </w:numPr>
+        <w:spacing w:before="240" w:after="120"/>
+        <w:rPr>
+          <w:rFonts w:asciiTheme="minorHAnsi" w:hAnsiTheme="minorHAnsi"/>
+          <w:b/>
+          <w:noProof w:val="0"/>
+          <w:color w:val="F0AB00"/>
+          <w:sz w:val="24"/>
+          <w:szCs w:val="24"/>
+          <w:lang w:eastAsia="zh-CN"/>
+        </w:rPr>
       </w:pPr>
       <w:r>
-        <w:t>External</w:t>
-      </w:r>
-      <w:r>
-        <w:t xml:space="preserve"> Receiver Rule</w:t>
-      </w:r>
-      <w:r>
-        <w:t>:</w:t>
+        <w:rPr>
+          <w:rFonts w:asciiTheme="minorHAnsi" w:hAnsiTheme="minorHAnsi"/>
+          <w:b/>
+          <w:noProof w:val="0"/>
+          <w:color w:val="F0AB00"/>
+          <w:sz w:val="24"/>
+          <w:szCs w:val="24"/>
+          <w:lang w:eastAsia="zh-CN"/>
+        </w:rPr>
+        <w:t>Receiver Determination</w:t>
       </w:r>
     </w:p>
+    <w:tbl>
+      <w:tblPr>
+        <w:tblW w:w="5000" w:type="pct"/>
+        <w:tblLayout w:type="fixed"/>
+        <w:tblLook w:val="00A0" w:firstRow="1" w:lastRow="0" w:firstColumn="1" w:lastColumn="0" w:noHBand="0" w:noVBand="0"/>
+      </w:tblPr>
+      <w:tblGrid>
+        <w:gridCol w:w="1792"/>
+        <w:gridCol w:w="7552"/>
+      </w:tblGrid>
+      <w:tr>
+        <w:tc>
+          <w:tcPr>
+            <w:tcW w:w="959" w:type="pct"/>
+            <w:tcBorders>
+              <w:top w:val="single" w:sz="6" w:space="0" w:color="auto"/>
+              <w:left w:val="single" w:sz="6" w:space="0" w:color="auto"/>
+              <w:bottom w:val="single" w:sz="6" w:space="0" w:color="auto"/>
+              <w:right w:val="single" w:sz="6" w:space="0" w:color="auto"/>
+            </w:tcBorders>
+            <w:shd w:val="clear" w:color="auto" w:fill="BFBFBF" w:themeFill="background1" w:themeFillShade="BF"/>
+          </w:tcPr>
+          <w:p>
+            <w:pPr>
+              <w:spacing w:line="276" w:lineRule="auto"/>
+              <w:rPr>
+                <w:rFonts w:asciiTheme="minorHAnsi" w:hAnsiTheme="minorHAnsi"/>
+                <w:b/>
+                <w:sz w:val="22"/>
+                <w:szCs w:val="22"/>
+              </w:rPr>
+            </w:pPr>
+            <w:r>
+              <w:rPr>
+                <w:rFonts w:asciiTheme="minorHAnsi" w:hAnsiTheme="minorHAnsi"/>
+                <w:b/>
+                <w:sz w:val="22"/>
+                <w:szCs w:val="22"/>
+              </w:rPr>
+              <w:t>No Receiver Behavior</w:t>
+            </w:r>
+          </w:p>
+        </w:tc>
+        <w:tc>
+          <w:tcPr>
+            <w:tcW w:w="4041" w:type="pct"/>
+            <w:tcBorders>
+              <w:top w:val="single" w:sz="6" w:space="0" w:color="auto"/>
+              <w:left w:val="single" w:sz="6" w:space="0" w:color="auto"/>
+              <w:bottom w:val="single" w:sz="6" w:space="0" w:color="auto"/>
+              <w:right w:val="single" w:sz="6" w:space="0" w:color="auto"/>
+            </w:tcBorders>
+            <w:shd w:val="clear" w:color="auto" w:fill="auto"/>
+          </w:tcPr>
+          <w:p>
+            <w:pPr>
+              <w:rPr>
+                <w:rFonts w:asciiTheme="minorHAnsi" w:hAnsiTheme="minorHAnsi" w:hint="eastAsia"/>
+                <w:sz w:val="22"/>
+                <w:szCs w:val="22"/>
+                <w:lang w:eastAsia="zh-CN"/>
+              </w:rPr>
+            </w:pPr>
+            <w:r>
+              <w:rPr>
+                <w:rFonts w:asciiTheme="minorHAnsi" w:hAnsiTheme="minorHAnsi" w:hint="eastAsia"/>
+                <w:sz w:val="22"/>
+                <w:szCs w:val="22"/>
+                <w:lang w:eastAsia="zh-CN"/>
+              </w:rPr>
+              <w:t>$</w:t>
+            </w:r>
+            <w:r>
+              <w:rPr>
+                <w:rFonts w:asciiTheme="minorHAnsi" w:hAnsiTheme="minorHAnsi"/>
+                <w:sz w:val="22"/>
+                <w:szCs w:val="22"/>
+                <w:lang w:eastAsia="zh-CN"/>
+              </w:rPr>
+              <w:t>NoReceiverBehavior_Value</w:t>
+            </w:r>
+          </w:p>
+        </w:tc>
+      </w:tr>
+      <w:tr>
+        <w:tc>
+          <w:tcPr>
+            <w:tcW w:w="959" w:type="pct"/>
+            <w:tcBorders>
+              <w:top w:val="single" w:sz="6" w:space="0" w:color="auto"/>
+              <w:left w:val="single" w:sz="6" w:space="0" w:color="auto"/>
+              <w:bottom w:val="single" w:sz="6" w:space="0" w:color="auto"/>
+              <w:right w:val="single" w:sz="6" w:space="0" w:color="auto"/>
+            </w:tcBorders>
+            <w:shd w:val="clear" w:color="auto" w:fill="BFBFBF" w:themeFill="background1" w:themeFillShade="BF"/>
+          </w:tcPr>
+          <w:p>
+            <w:pPr>
+              <w:spacing w:line="276" w:lineRule="auto"/>
+              <w:rPr>
+                <w:rFonts w:asciiTheme="minorHAnsi" w:hAnsiTheme="minorHAnsi"/>
+                <w:b/>
+                <w:sz w:val="22"/>
+                <w:szCs w:val="22"/>
+              </w:rPr>
+            </w:pPr>
+            <w:r>
+              <w:rPr>
+                <w:rFonts w:asciiTheme="minorHAnsi" w:hAnsiTheme="minorHAnsi"/>
+                <w:b/>
+                <w:sz w:val="22"/>
+                <w:szCs w:val="22"/>
+              </w:rPr>
+              <w:t>No Receiver Receiver</w:t>
+            </w:r>
+          </w:p>
+        </w:tc>
+        <w:tc>
+          <w:tcPr>
+            <w:tcW w:w="4041" w:type="pct"/>
+            <w:tcBorders>
+              <w:top w:val="single" w:sz="6" w:space="0" w:color="auto"/>
+              <w:left w:val="single" w:sz="6" w:space="0" w:color="auto"/>
+              <w:bottom w:val="single" w:sz="6" w:space="0" w:color="auto"/>
+              <w:right w:val="single" w:sz="6" w:space="0" w:color="auto"/>
+            </w:tcBorders>
+          </w:tcPr>
+          <w:p>
+            <w:pPr>
+              <w:keepNext/>
+              <w:spacing w:line="276" w:lineRule="auto"/>
+              <w:rPr>
+                <w:rFonts w:asciiTheme="minorHAnsi" w:hAnsiTheme="minorHAnsi"/>
+                <w:sz w:val="22"/>
+                <w:szCs w:val="22"/>
+              </w:rPr>
+            </w:pPr>
+            <w:r>
+              <w:rPr>
+                <w:rFonts w:asciiTheme="minorHAnsi" w:hAnsiTheme="minorHAnsi"/>
+                <w:sz w:val="22"/>
+                <w:szCs w:val="22"/>
+              </w:rPr>
+              <w:t>$NoReceiverReceiver_Value</w:t>
+            </w:r>
+          </w:p>
+        </w:tc>
+      </w:tr>
+    </w:tbl>
     <w:p/>
-    <w:p>
-      <w:r>
-        <w:t>$ExternalReceiverRule</w:t>
-      </w:r>
-    </w:p>
     <w:sectPr>
       <w:pgSz w:w="12240" w:h="15840"/>
       <w:pgMar w:top="1440" w:right="1440" w:bottom="1440" w:left="1440" w:header="720" w:footer="720" w:gutter="0"/>
@@ -30,6 +191,135 @@
     </w:sectPr>
   </w:body>
 </w:document>
+</file>
+
+<file path=word/numbering.xml><?xml version="1.0" encoding="utf-8"?>
+<w:numbering xmlns:wpc="http://schemas.microsoft.com/office/word/2010/wordprocessingCanvas" xmlns:cx="http://schemas.microsoft.com/office/drawing/2014/chartex" xmlns:cx1="http://schemas.microsoft.com/office/drawing/2015/9/8/chartex" xmlns:cx2="http://schemas.microsoft.com/office/drawing/2015/10/21/chartex" xmlns:cx3="http://schemas.microsoft.com/office/drawing/2016/5/9/chartex" xmlns:cx4="http://schemas.microsoft.com/office/drawing/2016/5/10/chartex" xmlns:cx5="http://schemas.microsoft.com/office/drawing/2016/5/11/chartex" xmlns:mc="http://schemas.openxmlformats.org/markup-compatibility/2006" xmlns:o="urn:schemas-microsoft-com:office:office" xmlns:r="http://schemas.openxmlformats.org/officeDocument/2006/relationships" xmlns:m="http://schemas.openxmlformats.org/officeDocument/2006/math" xmlns:v="urn:schemas-microsoft-com:vml" xmlns:wp14="http://schemas.microsoft.com/office/word/2010/wordprocessingDrawing" xmlns:wp="http://schemas.openxmlformats.org/drawingml/2006/wordprocessingDrawing" xmlns:w10="urn:schemas-microsoft-com:office:word" xmlns:w="http://schemas.openxmlformats.org/wordprocessingml/2006/main" xmlns:w14="http://schemas.microsoft.com/office/word/2010/wordml" xmlns:w15="http://schemas.microsoft.com/office/word/2012/wordml" xmlns:w16se="http://schemas.microsoft.com/office/word/2015/wordml/symex" xmlns:wpg="http://schemas.microsoft.com/office/word/2010/wordprocessingGroup" xmlns:wpi="http://schemas.microsoft.com/office/word/2010/wordprocessingInk" xmlns:wne="http://schemas.microsoft.com/office/word/2006/wordml" xmlns:wps="http://schemas.microsoft.com/office/word/2010/wordprocessingShape" mc:Ignorable="w14 w15 w16se wp14">
+  <w:abstractNum w:abstractNumId="0" w15:restartNumberingAfterBreak="0">
+    <w:nsid w:val="0AF05B4C"/>
+    <w:multiLevelType w:val="multilevel"/>
+    <w:tmpl w:val="FC5010BE"/>
+    <w:lvl w:ilvl="0">
+      <w:start w:val="1"/>
+      <w:numFmt w:val="decimal"/>
+      <w:lvlText w:val="%1."/>
+      <w:lvlJc w:val="left"/>
+      <w:pPr>
+        <w:ind w:left="360" w:hanging="360"/>
+      </w:pPr>
+      <w:rPr>
+        <w:rFonts w:hint="default"/>
+      </w:rPr>
+    </w:lvl>
+    <w:lvl w:ilvl="1">
+      <w:start w:val="1"/>
+      <w:numFmt w:val="decimal"/>
+      <w:isLgl/>
+      <w:lvlText w:val="%1.%2"/>
+      <w:lvlJc w:val="left"/>
+      <w:pPr>
+        <w:ind w:left="360" w:hanging="360"/>
+      </w:pPr>
+      <w:rPr>
+        <w:rFonts w:hint="default"/>
+      </w:rPr>
+    </w:lvl>
+    <w:lvl w:ilvl="2">
+      <w:start w:val="1"/>
+      <w:numFmt w:val="decimal"/>
+      <w:isLgl/>
+      <w:lvlText w:val="%1.%2.%3"/>
+      <w:lvlJc w:val="left"/>
+      <w:pPr>
+        <w:ind w:left="1080" w:hanging="720"/>
+      </w:pPr>
+      <w:rPr>
+        <w:rFonts w:hint="default"/>
+      </w:rPr>
+    </w:lvl>
+    <w:lvl w:ilvl="3">
+      <w:start w:val="1"/>
+      <w:numFmt w:val="decimal"/>
+      <w:isLgl/>
+      <w:lvlText w:val="%1.%2.%3.%4"/>
+      <w:lvlJc w:val="left"/>
+      <w:pPr>
+        <w:ind w:left="1080" w:hanging="720"/>
+      </w:pPr>
+      <w:rPr>
+        <w:rFonts w:hint="default"/>
+      </w:rPr>
+    </w:lvl>
+    <w:lvl w:ilvl="4">
+      <w:start w:val="1"/>
+      <w:numFmt w:val="decimal"/>
+      <w:isLgl/>
+      <w:lvlText w:val="%1.%2.%3.%4.%5"/>
+      <w:lvlJc w:val="left"/>
+      <w:pPr>
+        <w:ind w:left="1710" w:hanging="1080"/>
+      </w:pPr>
+      <w:rPr>
+        <w:rFonts w:hint="default"/>
+      </w:rPr>
+    </w:lvl>
+    <w:lvl w:ilvl="5">
+      <w:start w:val="1"/>
+      <w:numFmt w:val="decimal"/>
+      <w:isLgl/>
+      <w:lvlText w:val="%1.%2.%3.%4.%5.%6"/>
+      <w:lvlJc w:val="left"/>
+      <w:pPr>
+        <w:ind w:left="1080" w:hanging="1080"/>
+      </w:pPr>
+      <w:rPr>
+        <w:rFonts w:hint="default"/>
+      </w:rPr>
+    </w:lvl>
+    <w:lvl w:ilvl="6">
+      <w:start w:val="1"/>
+      <w:numFmt w:val="decimal"/>
+      <w:isLgl/>
+      <w:lvlText w:val="%1.%2.%3.%4.%5.%6.%7"/>
+      <w:lvlJc w:val="left"/>
+      <w:pPr>
+        <w:ind w:left="1440" w:hanging="1440"/>
+      </w:pPr>
+      <w:rPr>
+        <w:rFonts w:hint="default"/>
+      </w:rPr>
+    </w:lvl>
+    <w:lvl w:ilvl="7">
+      <w:start w:val="1"/>
+      <w:numFmt w:val="decimal"/>
+      <w:isLgl/>
+      <w:lvlText w:val="%1.%2.%3.%4.%5.%6.%7.%8"/>
+      <w:lvlJc w:val="left"/>
+      <w:pPr>
+        <w:ind w:left="1440" w:hanging="1440"/>
+      </w:pPr>
+      <w:rPr>
+        <w:rFonts w:hint="default"/>
+      </w:rPr>
+    </w:lvl>
+    <w:lvl w:ilvl="8">
+      <w:start w:val="1"/>
+      <w:numFmt w:val="decimal"/>
+      <w:isLgl/>
+      <w:lvlText w:val="%1.%2.%3.%4.%5.%6.%7.%8.%9"/>
+      <w:lvlJc w:val="left"/>
+      <w:pPr>
+        <w:ind w:left="1800" w:hanging="1800"/>
+      </w:pPr>
+      <w:rPr>
+        <w:rFonts w:hint="default"/>
+      </w:rPr>
+    </w:lvl>
+  </w:abstractNum>
+  <w:num w:numId="1">
+    <w:abstractNumId w:val="0"/>
+  </w:num>
+</w:numbering>
 </file>
 
 <file path=word/styles.xml><?xml version="1.0" encoding="utf-8"?>

</xml_diff>